<commit_message>
Completed Recusrion Right Now
</commit_message>
<xml_diff>
--- a/6_Recursion/Recursion in CPP.docx
+++ b/6_Recursion/Recursion in CPP.docx
@@ -5,18 +5,12 @@
     <w:p>
       <w:pPr>
         <w:rPr>
-          <w:noProof/>
-        </w:rPr>
-      </w:pPr>
-      <w:r>
-        <w:rPr>
           <w:b/>
           <w:bCs/>
           <w:sz w:val="28"/>
           <w:szCs w:val="28"/>
         </w:rPr>
-        <w:t xml:space="preserve">Recursion in CPP </w:t>
-      </w:r>
+      </w:pPr>
       <w:r>
         <w:rPr>
           <w:b/>
@@ -24,31 +18,400 @@
           <w:sz w:val="28"/>
           <w:szCs w:val="28"/>
         </w:rPr>
-        <w:t>–</w:t>
-      </w:r>
-      <w:r>
-        <w:rPr>
-          <w:b/>
-          <w:bCs/>
+        <w:t xml:space="preserve">Recursion - </w:t>
+      </w:r>
+    </w:p>
+    <w:p>
+      <w:pPr>
+        <w:rPr>
           <w:sz w:val="28"/>
           <w:szCs w:val="28"/>
         </w:rPr>
-        <w:t xml:space="preserve"> </w:t>
-      </w:r>
-    </w:p>
-    <w:p>
-      <w:pPr>
-        <w:rPr>
-          <w:b/>
-          <w:bCs/>
+      </w:pPr>
+      <w:r>
+        <w:rPr>
           <w:sz w:val="28"/>
           <w:szCs w:val="28"/>
         </w:rPr>
+        <w:t xml:space="preserve">1 - Basic Understanding of Recursion - </w:t>
+      </w:r>
+    </w:p>
+    <w:p>
+      <w:pPr>
+        <w:rPr>
+          <w:sz w:val="28"/>
+          <w:szCs w:val="28"/>
+        </w:rPr>
       </w:pPr>
       <w:r>
         <w:rPr>
-          <w:b/>
-          <w:bCs/>
+          <w:sz w:val="28"/>
+          <w:szCs w:val="28"/>
+        </w:rPr>
+        <w:t>2 - Factorial Program using function</w:t>
+      </w:r>
+    </w:p>
+    <w:p>
+      <w:pPr>
+        <w:rPr>
+          <w:sz w:val="28"/>
+          <w:szCs w:val="28"/>
+        </w:rPr>
+      </w:pPr>
+      <w:r>
+        <w:rPr>
+          <w:sz w:val="28"/>
+          <w:szCs w:val="28"/>
+        </w:rPr>
+        <w:t>3 - Sum of N- Natural numbers using recursion</w:t>
+      </w:r>
+    </w:p>
+    <w:p>
+      <w:pPr>
+        <w:rPr>
+          <w:sz w:val="28"/>
+          <w:szCs w:val="28"/>
+        </w:rPr>
+      </w:pPr>
+      <w:r>
+        <w:rPr>
+          <w:sz w:val="28"/>
+          <w:szCs w:val="28"/>
+        </w:rPr>
+        <w:t xml:space="preserve">4 - n power of x number </w:t>
+      </w:r>
+    </w:p>
+    <w:p>
+      <w:pPr>
+        <w:rPr>
+          <w:sz w:val="28"/>
+          <w:szCs w:val="28"/>
+        </w:rPr>
+      </w:pPr>
+      <w:r>
+        <w:rPr>
+          <w:sz w:val="28"/>
+          <w:szCs w:val="28"/>
+        </w:rPr>
+        <w:t xml:space="preserve">5 - Sum of elements of an array – </w:t>
+      </w:r>
+    </w:p>
+    <w:p>
+      <w:pPr>
+        <w:rPr>
+          <w:sz w:val="28"/>
+          <w:szCs w:val="28"/>
+        </w:rPr>
+      </w:pPr>
+      <w:r>
+        <w:rPr>
+          <w:sz w:val="28"/>
+          <w:szCs w:val="28"/>
+        </w:rPr>
+        <w:t xml:space="preserve">5.1 - Mul of elements of an array - </w:t>
+      </w:r>
+    </w:p>
+    <w:p>
+      <w:pPr>
+        <w:rPr>
+          <w:sz w:val="28"/>
+          <w:szCs w:val="28"/>
+        </w:rPr>
+      </w:pPr>
+      <w:r>
+        <w:rPr>
+          <w:sz w:val="28"/>
+          <w:szCs w:val="28"/>
+        </w:rPr>
+        <w:t>6 - Odd No. from n to m using recursion.</w:t>
+      </w:r>
+    </w:p>
+    <w:p>
+      <w:pPr>
+        <w:rPr>
+          <w:b/>
+          <w:bCs/>
+          <w:sz w:val="28"/>
+          <w:szCs w:val="28"/>
+        </w:rPr>
+      </w:pPr>
+    </w:p>
+    <w:p>
+      <w:pPr>
+        <w:rPr>
+          <w:b/>
+          <w:bCs/>
+          <w:sz w:val="28"/>
+          <w:szCs w:val="28"/>
+        </w:rPr>
+      </w:pPr>
+    </w:p>
+    <w:p>
+      <w:pPr>
+        <w:rPr>
+          <w:b/>
+          <w:bCs/>
+          <w:sz w:val="28"/>
+          <w:szCs w:val="28"/>
+        </w:rPr>
+      </w:pPr>
+    </w:p>
+    <w:p>
+      <w:pPr>
+        <w:rPr>
+          <w:b/>
+          <w:bCs/>
+          <w:sz w:val="28"/>
+          <w:szCs w:val="28"/>
+        </w:rPr>
+      </w:pPr>
+    </w:p>
+    <w:p>
+      <w:pPr>
+        <w:rPr>
+          <w:b/>
+          <w:bCs/>
+          <w:sz w:val="28"/>
+          <w:szCs w:val="28"/>
+        </w:rPr>
+      </w:pPr>
+    </w:p>
+    <w:p>
+      <w:pPr>
+        <w:rPr>
+          <w:b/>
+          <w:bCs/>
+          <w:sz w:val="28"/>
+          <w:szCs w:val="28"/>
+        </w:rPr>
+      </w:pPr>
+    </w:p>
+    <w:p>
+      <w:pPr>
+        <w:rPr>
+          <w:b/>
+          <w:bCs/>
+          <w:sz w:val="28"/>
+          <w:szCs w:val="28"/>
+        </w:rPr>
+      </w:pPr>
+    </w:p>
+    <w:p>
+      <w:pPr>
+        <w:rPr>
+          <w:b/>
+          <w:bCs/>
+          <w:sz w:val="28"/>
+          <w:szCs w:val="28"/>
+        </w:rPr>
+      </w:pPr>
+    </w:p>
+    <w:p>
+      <w:pPr>
+        <w:rPr>
+          <w:b/>
+          <w:bCs/>
+          <w:sz w:val="28"/>
+          <w:szCs w:val="28"/>
+        </w:rPr>
+      </w:pPr>
+    </w:p>
+    <w:p>
+      <w:pPr>
+        <w:rPr>
+          <w:b/>
+          <w:bCs/>
+          <w:sz w:val="28"/>
+          <w:szCs w:val="28"/>
+        </w:rPr>
+      </w:pPr>
+    </w:p>
+    <w:p>
+      <w:pPr>
+        <w:rPr>
+          <w:b/>
+          <w:bCs/>
+          <w:sz w:val="28"/>
+          <w:szCs w:val="28"/>
+        </w:rPr>
+      </w:pPr>
+    </w:p>
+    <w:p>
+      <w:pPr>
+        <w:rPr>
+          <w:b/>
+          <w:bCs/>
+          <w:sz w:val="28"/>
+          <w:szCs w:val="28"/>
+        </w:rPr>
+      </w:pPr>
+    </w:p>
+    <w:p>
+      <w:pPr>
+        <w:rPr>
+          <w:b/>
+          <w:bCs/>
+          <w:sz w:val="28"/>
+          <w:szCs w:val="28"/>
+        </w:rPr>
+      </w:pPr>
+    </w:p>
+    <w:p>
+      <w:pPr>
+        <w:rPr>
+          <w:b/>
+          <w:bCs/>
+          <w:sz w:val="28"/>
+          <w:szCs w:val="28"/>
+        </w:rPr>
+      </w:pPr>
+    </w:p>
+    <w:p>
+      <w:pPr>
+        <w:rPr>
+          <w:b/>
+          <w:bCs/>
+          <w:sz w:val="28"/>
+          <w:szCs w:val="28"/>
+        </w:rPr>
+      </w:pPr>
+    </w:p>
+    <w:p>
+      <w:pPr>
+        <w:rPr>
+          <w:b/>
+          <w:bCs/>
+          <w:sz w:val="28"/>
+          <w:szCs w:val="28"/>
+        </w:rPr>
+      </w:pPr>
+    </w:p>
+    <w:p>
+      <w:pPr>
+        <w:rPr>
+          <w:b/>
+          <w:bCs/>
+          <w:sz w:val="28"/>
+          <w:szCs w:val="28"/>
+        </w:rPr>
+      </w:pPr>
+    </w:p>
+    <w:p>
+      <w:pPr>
+        <w:rPr>
+          <w:b/>
+          <w:bCs/>
+          <w:sz w:val="28"/>
+          <w:szCs w:val="28"/>
+        </w:rPr>
+      </w:pPr>
+    </w:p>
+    <w:p>
+      <w:pPr>
+        <w:rPr>
+          <w:b/>
+          <w:bCs/>
+          <w:sz w:val="28"/>
+          <w:szCs w:val="28"/>
+        </w:rPr>
+      </w:pPr>
+    </w:p>
+    <w:p>
+      <w:pPr>
+        <w:rPr>
+          <w:b/>
+          <w:bCs/>
+          <w:sz w:val="28"/>
+          <w:szCs w:val="28"/>
+        </w:rPr>
+      </w:pPr>
+    </w:p>
+    <w:p>
+      <w:pPr>
+        <w:rPr>
+          <w:b/>
+          <w:bCs/>
+          <w:sz w:val="28"/>
+          <w:szCs w:val="28"/>
+        </w:rPr>
+      </w:pPr>
+    </w:p>
+    <w:p>
+      <w:pPr>
+        <w:rPr>
+          <w:b/>
+          <w:bCs/>
+          <w:sz w:val="28"/>
+          <w:szCs w:val="28"/>
+        </w:rPr>
+      </w:pPr>
+    </w:p>
+    <w:p>
+      <w:pPr>
+        <w:rPr>
+          <w:b/>
+          <w:bCs/>
+          <w:sz w:val="28"/>
+          <w:szCs w:val="28"/>
+        </w:rPr>
+      </w:pPr>
+      <w:r>
+        <w:rPr>
+          <w:b/>
+          <w:bCs/>
+          <w:sz w:val="28"/>
+          <w:szCs w:val="28"/>
+        </w:rPr>
+        <w:t xml:space="preserve">Recursion in CPP </w:t>
+      </w:r>
+      <w:r>
+        <w:rPr>
+          <w:b/>
+          <w:bCs/>
+          <w:sz w:val="28"/>
+          <w:szCs w:val="28"/>
+        </w:rPr>
+        <w:t>–</w:t>
+      </w:r>
+      <w:r>
+        <w:rPr>
+          <w:b/>
+          <w:bCs/>
+          <w:sz w:val="28"/>
+          <w:szCs w:val="28"/>
+        </w:rPr>
+        <w:t xml:space="preserve"> </w:t>
+      </w:r>
+    </w:p>
+    <w:p>
+      <w:pPr>
+        <w:rPr>
+          <w:noProof/>
+          <w:sz w:val="22"/>
+          <w:szCs w:val="22"/>
+        </w:rPr>
+      </w:pPr>
+      <w:r>
+        <w:t>What</w:t>
+      </w:r>
+      <w:r>
+        <w:t xml:space="preserve"> after learning Recursion - </w:t>
+      </w:r>
+    </w:p>
+    <w:p>
+      <w:pPr>
+        <w:rPr>
+          <w:b/>
+          <w:bCs/>
+          <w:sz w:val="28"/>
+          <w:szCs w:val="28"/>
+        </w:rPr>
+      </w:pPr>
+      <w:r>
+        <w:rPr>
+          <w:b/>
+          <w:bCs/>
+          <w:noProof/>
           <w:sz w:val="28"/>
           <w:szCs w:val="28"/>
         </w:rPr>
@@ -89,6 +452,2977 @@
         </w:drawing>
       </w:r>
     </w:p>
+    <w:p>
+      <w:pPr>
+        <w:rPr>
+          <w:b/>
+          <w:bCs/>
+          <w:sz w:val="28"/>
+          <w:szCs w:val="28"/>
+        </w:rPr>
+      </w:pPr>
+    </w:p>
+    <w:p>
+      <w:r>
+        <w:t>#include &lt;bits/</w:t>
+      </w:r>
+      <w:proofErr w:type="spellStart"/>
+      <w:r>
+        <w:t>stdc</w:t>
+      </w:r>
+      <w:proofErr w:type="spellEnd"/>
+      <w:r>
+        <w:t>++.h&gt;</w:t>
+      </w:r>
+    </w:p>
+    <w:p>
+      <w:r>
+        <w:t>// #include &lt;iostream&gt;</w:t>
+      </w:r>
+    </w:p>
+    <w:p>
+      <w:r>
+        <w:t>// #include&lt;algorithm&gt;</w:t>
+      </w:r>
+    </w:p>
+    <w:p>
+      <w:r>
+        <w:t>// #include&lt;climits&gt;</w:t>
+      </w:r>
+    </w:p>
+    <w:p>
+      <w:r>
+        <w:t>// #include&lt;string&gt;</w:t>
+      </w:r>
+    </w:p>
+    <w:p>
+      <w:r>
+        <w:t>// #include&lt;cctype&gt;</w:t>
+      </w:r>
+    </w:p>
+    <w:p>
+      <w:r>
+        <w:t>using namespace std;</w:t>
+      </w:r>
+    </w:p>
+    <w:p/>
+    <w:p>
+      <w:pPr>
+        <w:rPr>
+          <w:b/>
+          <w:bCs/>
+        </w:rPr>
+      </w:pPr>
+      <w:r>
+        <w:rPr>
+          <w:b/>
+          <w:bCs/>
+        </w:rPr>
+        <w:t xml:space="preserve">//Qun 1 - Basic Understanding of Recursion - </w:t>
+      </w:r>
+    </w:p>
+    <w:p/>
+    <w:p>
+      <w:r>
+        <w:t xml:space="preserve">// void </w:t>
+      </w:r>
+      <w:proofErr w:type="gramStart"/>
+      <w:r>
+        <w:t>welcome(</w:t>
+      </w:r>
+      <w:proofErr w:type="gramEnd"/>
+      <w:r>
+        <w:t>int n)</w:t>
+      </w:r>
+    </w:p>
+    <w:p>
+      <w:r>
+        <w:t>// {</w:t>
+      </w:r>
+    </w:p>
+    <w:p>
+      <w:r>
+        <w:t>//     if (n==0)</w:t>
+      </w:r>
+    </w:p>
+    <w:p>
+      <w:r>
+        <w:t>//     {</w:t>
+      </w:r>
+    </w:p>
+    <w:p>
+      <w:r>
+        <w:t>//         return;</w:t>
+      </w:r>
+    </w:p>
+    <w:p>
+      <w:r>
+        <w:t xml:space="preserve">//   </w:t>
+      </w:r>
+      <w:proofErr w:type="gramStart"/>
+      <w:r>
+        <w:t>  }</w:t>
+      </w:r>
+      <w:proofErr w:type="gramEnd"/>
+      <w:r>
+        <w:t xml:space="preserve">//if not use return to anything or any </w:t>
+      </w:r>
+      <w:proofErr w:type="spellStart"/>
+      <w:r>
+        <w:t>coondition</w:t>
+      </w:r>
+      <w:proofErr w:type="spellEnd"/>
+      <w:r>
+        <w:t xml:space="preserve"> then the </w:t>
+      </w:r>
+      <w:proofErr w:type="spellStart"/>
+      <w:r>
+        <w:t>funcaiton</w:t>
+      </w:r>
+      <w:proofErr w:type="spellEnd"/>
+      <w:r>
+        <w:t xml:space="preserve"> calling will be </w:t>
+      </w:r>
+      <w:proofErr w:type="spellStart"/>
+      <w:r>
+        <w:t>conutinuoes</w:t>
+      </w:r>
+      <w:proofErr w:type="spellEnd"/>
+      <w:r>
+        <w:t xml:space="preserve"> for the infinite times</w:t>
+      </w:r>
+    </w:p>
+    <w:p/>
+    <w:p>
+      <w:r>
+        <w:t xml:space="preserve">//     </w:t>
+      </w:r>
+      <w:proofErr w:type="spellStart"/>
+      <w:r>
+        <w:t>cout</w:t>
+      </w:r>
+      <w:proofErr w:type="spellEnd"/>
+      <w:r>
+        <w:t xml:space="preserve">&lt;&lt;"Hii, Future version of Shubham Mahajan, is going to </w:t>
+      </w:r>
+      <w:proofErr w:type="spellStart"/>
+      <w:r>
+        <w:t>placed</w:t>
+      </w:r>
+      <w:proofErr w:type="spellEnd"/>
+      <w:r>
+        <w:t xml:space="preserve"> in Microsoft which opens new Corporate office in Pune "&lt;&lt;</w:t>
+      </w:r>
+      <w:proofErr w:type="spellStart"/>
+      <w:r>
+        <w:t>endl</w:t>
+      </w:r>
+      <w:proofErr w:type="spellEnd"/>
+      <w:r>
+        <w:t>;</w:t>
+      </w:r>
+    </w:p>
+    <w:p>
+      <w:r>
+        <w:t>//     welcome(n-1);</w:t>
+      </w:r>
+    </w:p>
+    <w:p>
+      <w:r>
+        <w:t>// }</w:t>
+      </w:r>
+    </w:p>
+    <w:p/>
+    <w:p>
+      <w:r>
+        <w:t xml:space="preserve">// int </w:t>
+      </w:r>
+      <w:proofErr w:type="gramStart"/>
+      <w:r>
+        <w:t>main(</w:t>
+      </w:r>
+      <w:proofErr w:type="gramEnd"/>
+      <w:r>
+        <w:t>)</w:t>
+      </w:r>
+    </w:p>
+    <w:p>
+      <w:r>
+        <w:t>// {</w:t>
+      </w:r>
+    </w:p>
+    <w:p>
+      <w:r>
+        <w:lastRenderedPageBreak/>
+        <w:t>//     // Recursion - Re-Occur. Function calling again and again. Function calling itself</w:t>
+      </w:r>
+    </w:p>
+    <w:p>
+      <w:r>
+        <w:t xml:space="preserve">//     </w:t>
+      </w:r>
+      <w:proofErr w:type="gramStart"/>
+      <w:r>
+        <w:t>welcome(</w:t>
+      </w:r>
+      <w:proofErr w:type="gramEnd"/>
+      <w:r>
+        <w:t xml:space="preserve">10); // - if we'll not pass the </w:t>
+      </w:r>
+      <w:proofErr w:type="spellStart"/>
+      <w:r>
+        <w:t>arguements</w:t>
+      </w:r>
+      <w:proofErr w:type="spellEnd"/>
+      <w:r>
+        <w:t xml:space="preserve"> then it'll be running for the infinite time, so passing </w:t>
+      </w:r>
+      <w:proofErr w:type="spellStart"/>
+      <w:r>
+        <w:t>arguements</w:t>
+      </w:r>
+      <w:proofErr w:type="spellEnd"/>
+      <w:r>
+        <w:t xml:space="preserve"> for how many </w:t>
+      </w:r>
+      <w:proofErr w:type="gramStart"/>
+      <w:r>
+        <w:t>times .</w:t>
+      </w:r>
+      <w:proofErr w:type="gramEnd"/>
+    </w:p>
+    <w:p/>
+    <w:p>
+      <w:r>
+        <w:t>// /*</w:t>
+      </w:r>
+    </w:p>
+    <w:p>
+      <w:r>
+        <w:t xml:space="preserve">// Hii, Future version of Shubham Mahajan, is going to </w:t>
+      </w:r>
+      <w:proofErr w:type="spellStart"/>
+      <w:r>
+        <w:t>placed</w:t>
+      </w:r>
+      <w:proofErr w:type="spellEnd"/>
+      <w:r>
+        <w:t xml:space="preserve"> in Microsoft which opens new </w:t>
+      </w:r>
+      <w:proofErr w:type="gramStart"/>
+      <w:r>
+        <w:t>Corporate</w:t>
+      </w:r>
+      <w:proofErr w:type="gramEnd"/>
+      <w:r>
+        <w:t xml:space="preserve"> office in Pune</w:t>
+      </w:r>
+    </w:p>
+    <w:p>
+      <w:r>
+        <w:t xml:space="preserve">// Hii, Future version of Shubham Mahajan, is going to </w:t>
+      </w:r>
+      <w:proofErr w:type="spellStart"/>
+      <w:r>
+        <w:t>placed</w:t>
+      </w:r>
+      <w:proofErr w:type="spellEnd"/>
+      <w:r>
+        <w:t xml:space="preserve"> in Microsoft which opens new </w:t>
+      </w:r>
+      <w:proofErr w:type="gramStart"/>
+      <w:r>
+        <w:t>Corporate</w:t>
+      </w:r>
+      <w:proofErr w:type="gramEnd"/>
+      <w:r>
+        <w:t xml:space="preserve"> office in Pune</w:t>
+      </w:r>
+    </w:p>
+    <w:p>
+      <w:r>
+        <w:t xml:space="preserve">// Hii, Future version of Shubham Mahajan, is going to </w:t>
+      </w:r>
+      <w:proofErr w:type="spellStart"/>
+      <w:r>
+        <w:t>placed</w:t>
+      </w:r>
+      <w:proofErr w:type="spellEnd"/>
+      <w:r>
+        <w:t xml:space="preserve"> in Microsoft which opens new </w:t>
+      </w:r>
+      <w:proofErr w:type="gramStart"/>
+      <w:r>
+        <w:t>Corporate</w:t>
+      </w:r>
+      <w:proofErr w:type="gramEnd"/>
+      <w:r>
+        <w:t xml:space="preserve"> office in Pune</w:t>
+      </w:r>
+    </w:p>
+    <w:p>
+      <w:r>
+        <w:t xml:space="preserve">// Hii, Future version of Shubham Mahajan, is going to </w:t>
+      </w:r>
+      <w:proofErr w:type="spellStart"/>
+      <w:r>
+        <w:t>placed</w:t>
+      </w:r>
+      <w:proofErr w:type="spellEnd"/>
+      <w:r>
+        <w:t xml:space="preserve"> in Microsoft which opens new </w:t>
+      </w:r>
+      <w:proofErr w:type="gramStart"/>
+      <w:r>
+        <w:t>Corporate</w:t>
+      </w:r>
+      <w:proofErr w:type="gramEnd"/>
+      <w:r>
+        <w:t xml:space="preserve"> office in Pune</w:t>
+      </w:r>
+    </w:p>
+    <w:p>
+      <w:r>
+        <w:t xml:space="preserve">// Hii, Future version of Shubham Mahajan, is going to </w:t>
+      </w:r>
+      <w:proofErr w:type="spellStart"/>
+      <w:r>
+        <w:t>placed</w:t>
+      </w:r>
+      <w:proofErr w:type="spellEnd"/>
+      <w:r>
+        <w:t xml:space="preserve"> in Microsoft which opens new </w:t>
+      </w:r>
+      <w:proofErr w:type="gramStart"/>
+      <w:r>
+        <w:t>Corporate</w:t>
+      </w:r>
+      <w:proofErr w:type="gramEnd"/>
+      <w:r>
+        <w:t xml:space="preserve"> office in Pune</w:t>
+      </w:r>
+    </w:p>
+    <w:p>
+      <w:r>
+        <w:t xml:space="preserve">// Hii, Future version of Shubham Mahajan, is going to </w:t>
+      </w:r>
+      <w:proofErr w:type="spellStart"/>
+      <w:r>
+        <w:t>placed</w:t>
+      </w:r>
+      <w:proofErr w:type="spellEnd"/>
+      <w:r>
+        <w:t xml:space="preserve"> in Microsoft which opens new </w:t>
+      </w:r>
+      <w:proofErr w:type="gramStart"/>
+      <w:r>
+        <w:t>Corporate</w:t>
+      </w:r>
+      <w:proofErr w:type="gramEnd"/>
+      <w:r>
+        <w:t xml:space="preserve"> office in Pune</w:t>
+      </w:r>
+    </w:p>
+    <w:p>
+      <w:r>
+        <w:t xml:space="preserve">// Hii, Future version of Shubham Mahajan, is going to </w:t>
+      </w:r>
+      <w:proofErr w:type="spellStart"/>
+      <w:r>
+        <w:t>placed</w:t>
+      </w:r>
+      <w:proofErr w:type="spellEnd"/>
+      <w:r>
+        <w:t xml:space="preserve"> in Microsoft which opens new </w:t>
+      </w:r>
+      <w:proofErr w:type="gramStart"/>
+      <w:r>
+        <w:t>Corporate</w:t>
+      </w:r>
+      <w:proofErr w:type="gramEnd"/>
+      <w:r>
+        <w:t xml:space="preserve"> office in Pune</w:t>
+      </w:r>
+    </w:p>
+    <w:p>
+      <w:r>
+        <w:t xml:space="preserve">// Hii, Future version of Shubham Mahajan, is going to </w:t>
+      </w:r>
+      <w:proofErr w:type="spellStart"/>
+      <w:r>
+        <w:t>placed</w:t>
+      </w:r>
+      <w:proofErr w:type="spellEnd"/>
+      <w:r>
+        <w:t xml:space="preserve"> in Microsoft which opens new </w:t>
+      </w:r>
+      <w:proofErr w:type="gramStart"/>
+      <w:r>
+        <w:t>Corporate</w:t>
+      </w:r>
+      <w:proofErr w:type="gramEnd"/>
+      <w:r>
+        <w:t xml:space="preserve"> office in Pune</w:t>
+      </w:r>
+    </w:p>
+    <w:p>
+      <w:r>
+        <w:t xml:space="preserve">// Hii, Future version of Shubham Mahajan, is going to </w:t>
+      </w:r>
+      <w:proofErr w:type="spellStart"/>
+      <w:r>
+        <w:t>placed</w:t>
+      </w:r>
+      <w:proofErr w:type="spellEnd"/>
+      <w:r>
+        <w:t xml:space="preserve"> in Microsoft which opens new </w:t>
+      </w:r>
+      <w:proofErr w:type="gramStart"/>
+      <w:r>
+        <w:t>Corporate</w:t>
+      </w:r>
+      <w:proofErr w:type="gramEnd"/>
+      <w:r>
+        <w:t xml:space="preserve"> office in Pune</w:t>
+      </w:r>
+    </w:p>
+    <w:p>
+      <w:r>
+        <w:t xml:space="preserve">// Hii, Future version of Shubham Mahajan, is going to </w:t>
+      </w:r>
+      <w:proofErr w:type="spellStart"/>
+      <w:r>
+        <w:t>placed</w:t>
+      </w:r>
+      <w:proofErr w:type="spellEnd"/>
+      <w:r>
+        <w:t xml:space="preserve"> in Microsoft which opens new </w:t>
+      </w:r>
+      <w:proofErr w:type="gramStart"/>
+      <w:r>
+        <w:t>Corporate</w:t>
+      </w:r>
+      <w:proofErr w:type="gramEnd"/>
+      <w:r>
+        <w:t xml:space="preserve"> office in Pune</w:t>
+      </w:r>
+    </w:p>
+    <w:p>
+      <w:r>
+        <w:t>// */</w:t>
+      </w:r>
+    </w:p>
+    <w:p>
+      <w:r>
+        <w:t>// }</w:t>
+      </w:r>
+    </w:p>
+    <w:p>
+      <w:r>
+        <w:t>// ____________ ____________</w:t>
+      </w:r>
+    </w:p>
+    <w:p/>
+    <w:p>
+      <w:r>
+        <w:lastRenderedPageBreak/>
+        <w:t xml:space="preserve">// void </w:t>
+      </w:r>
+      <w:proofErr w:type="gramStart"/>
+      <w:r>
+        <w:t>welcome(</w:t>
+      </w:r>
+      <w:proofErr w:type="gramEnd"/>
+      <w:r>
+        <w:t>int n)</w:t>
+      </w:r>
+    </w:p>
+    <w:p>
+      <w:r>
+        <w:t>// {</w:t>
+      </w:r>
+    </w:p>
+    <w:p>
+      <w:r>
+        <w:t>//     if (n==0)</w:t>
+      </w:r>
+    </w:p>
+    <w:p>
+      <w:r>
+        <w:t>//     {</w:t>
+      </w:r>
+    </w:p>
+    <w:p>
+      <w:r>
+        <w:t>//         return;</w:t>
+      </w:r>
+    </w:p>
+    <w:p>
+      <w:r>
+        <w:t>//     }</w:t>
+      </w:r>
+    </w:p>
+    <w:p/>
+    <w:p>
+      <w:r>
+        <w:t xml:space="preserve">//     </w:t>
+      </w:r>
+      <w:proofErr w:type="spellStart"/>
+      <w:r>
+        <w:t>cout</w:t>
+      </w:r>
+      <w:proofErr w:type="spellEnd"/>
+      <w:r>
+        <w:t>&lt;&lt;"n = "&lt;&lt;n&lt;&lt;</w:t>
+      </w:r>
+      <w:proofErr w:type="spellStart"/>
+      <w:r>
+        <w:t>endl</w:t>
+      </w:r>
+      <w:proofErr w:type="spellEnd"/>
+      <w:r>
+        <w:t>;</w:t>
+      </w:r>
+    </w:p>
+    <w:p>
+      <w:r>
+        <w:t>//     welcome(n-</w:t>
+      </w:r>
+      <w:proofErr w:type="gramStart"/>
+      <w:r>
+        <w:t>1);/</w:t>
+      </w:r>
+      <w:proofErr w:type="gramEnd"/>
+      <w:r>
+        <w:t xml:space="preserve">/ Responsible for </w:t>
+      </w:r>
+      <w:proofErr w:type="spellStart"/>
+      <w:r>
+        <w:t>Fucniton</w:t>
+      </w:r>
+      <w:proofErr w:type="spellEnd"/>
+      <w:r>
+        <w:t xml:space="preserve"> Calling</w:t>
+      </w:r>
+    </w:p>
+    <w:p>
+      <w:r>
+        <w:t>// }</w:t>
+      </w:r>
+    </w:p>
+    <w:p>
+      <w:r>
+        <w:t xml:space="preserve">// int </w:t>
+      </w:r>
+      <w:proofErr w:type="gramStart"/>
+      <w:r>
+        <w:t>main(</w:t>
+      </w:r>
+      <w:proofErr w:type="gramEnd"/>
+      <w:r>
+        <w:t>)</w:t>
+      </w:r>
+    </w:p>
+    <w:p>
+      <w:r>
+        <w:t>// {</w:t>
+      </w:r>
+    </w:p>
+    <w:p>
+      <w:r>
+        <w:t xml:space="preserve">//     </w:t>
+      </w:r>
+      <w:proofErr w:type="gramStart"/>
+      <w:r>
+        <w:t>welcome(</w:t>
+      </w:r>
+      <w:proofErr w:type="gramEnd"/>
+      <w:r>
+        <w:t>10);</w:t>
+      </w:r>
+    </w:p>
+    <w:p>
+      <w:r>
+        <w:t>// }</w:t>
+      </w:r>
+    </w:p>
+    <w:p>
+      <w:r>
+        <w:t>// /*</w:t>
+      </w:r>
+    </w:p>
+    <w:p>
+      <w:r>
+        <w:t>// n = 10</w:t>
+      </w:r>
+    </w:p>
+    <w:p>
+      <w:r>
+        <w:t>// n = 9</w:t>
+      </w:r>
+    </w:p>
+    <w:p>
+      <w:r>
+        <w:t>// n = 8</w:t>
+      </w:r>
+    </w:p>
+    <w:p>
+      <w:r>
+        <w:t>// n = 7</w:t>
+      </w:r>
+    </w:p>
+    <w:p>
+      <w:r>
+        <w:t>// n = 6</w:t>
+      </w:r>
+    </w:p>
+    <w:p>
+      <w:r>
+        <w:t>// n = 5</w:t>
+      </w:r>
+    </w:p>
+    <w:p>
+      <w:r>
+        <w:t>// n = 4</w:t>
+      </w:r>
+    </w:p>
+    <w:p>
+      <w:r>
+        <w:t>// n = 3</w:t>
+      </w:r>
+    </w:p>
+    <w:p>
+      <w:r>
+        <w:t>// n = 2</w:t>
+      </w:r>
+    </w:p>
+    <w:p>
+      <w:r>
+        <w:t>// n = 1</w:t>
+      </w:r>
+    </w:p>
+    <w:p>
+      <w:r>
+        <w:t>// */</w:t>
+      </w:r>
+    </w:p>
+    <w:p/>
+    <w:p>
+      <w:r>
+        <w:t>// ____________ ____________</w:t>
+      </w:r>
+    </w:p>
+    <w:p/>
+    <w:p>
+      <w:r>
+        <w:t>// void welcom2(int n)</w:t>
+      </w:r>
+    </w:p>
+    <w:p>
+      <w:r>
+        <w:t>// {</w:t>
+      </w:r>
+    </w:p>
+    <w:p>
+      <w:r>
+        <w:t>//     if (n==0)</w:t>
+      </w:r>
+    </w:p>
+    <w:p>
+      <w:r>
+        <w:t>//     {</w:t>
+      </w:r>
+    </w:p>
+    <w:p>
+      <w:r>
+        <w:t>//         return;</w:t>
+      </w:r>
+    </w:p>
+    <w:p>
+      <w:r>
+        <w:t>//     }</w:t>
+      </w:r>
+    </w:p>
+    <w:p/>
+    <w:p>
+      <w:r>
+        <w:t>//     welcom2(n-</w:t>
+      </w:r>
+      <w:proofErr w:type="gramStart"/>
+      <w:r>
+        <w:t>1);/</w:t>
+      </w:r>
+      <w:proofErr w:type="gramEnd"/>
+      <w:r>
+        <w:t xml:space="preserve">/ Responsible for </w:t>
+      </w:r>
+      <w:proofErr w:type="spellStart"/>
+      <w:r>
+        <w:t>Fucniton</w:t>
+      </w:r>
+      <w:proofErr w:type="spellEnd"/>
+      <w:r>
+        <w:t xml:space="preserve"> Calling - </w:t>
+      </w:r>
+      <w:proofErr w:type="spellStart"/>
+      <w:r>
+        <w:t>yaha</w:t>
+      </w:r>
+      <w:proofErr w:type="spellEnd"/>
+      <w:r>
+        <w:t xml:space="preserve"> </w:t>
+      </w:r>
+      <w:proofErr w:type="spellStart"/>
+      <w:r>
+        <w:t>kya</w:t>
+      </w:r>
+      <w:proofErr w:type="spellEnd"/>
+      <w:r>
+        <w:t xml:space="preserve"> </w:t>
+      </w:r>
+      <w:proofErr w:type="spellStart"/>
+      <w:r>
+        <w:t>hua</w:t>
+      </w:r>
+      <w:proofErr w:type="spellEnd"/>
+      <w:r>
+        <w:t xml:space="preserve"> ki function print hone </w:t>
+      </w:r>
+      <w:proofErr w:type="spellStart"/>
+      <w:r>
+        <w:t>ke</w:t>
+      </w:r>
+      <w:proofErr w:type="spellEnd"/>
+      <w:r>
+        <w:t xml:space="preserve"> </w:t>
+      </w:r>
+      <w:proofErr w:type="spellStart"/>
+      <w:r>
+        <w:t>phle</w:t>
+      </w:r>
+      <w:proofErr w:type="spellEnd"/>
+      <w:r>
+        <w:t xml:space="preserve"> hi call ho </w:t>
+      </w:r>
+      <w:proofErr w:type="spellStart"/>
+      <w:r>
+        <w:t>gya</w:t>
+      </w:r>
+      <w:proofErr w:type="spellEnd"/>
+      <w:r>
+        <w:t xml:space="preserve">, to </w:t>
+      </w:r>
+      <w:proofErr w:type="spellStart"/>
+      <w:r>
+        <w:t>jb</w:t>
+      </w:r>
+      <w:proofErr w:type="spellEnd"/>
+      <w:r>
+        <w:t xml:space="preserve"> 10 se 1 </w:t>
+      </w:r>
+      <w:proofErr w:type="spellStart"/>
+      <w:r>
+        <w:t>tk</w:t>
+      </w:r>
+      <w:proofErr w:type="spellEnd"/>
+      <w:r>
+        <w:t xml:space="preserve"> call </w:t>
+      </w:r>
+      <w:proofErr w:type="spellStart"/>
+      <w:r>
+        <w:t>hua</w:t>
+      </w:r>
+      <w:proofErr w:type="spellEnd"/>
+      <w:r>
+        <w:t xml:space="preserve"> </w:t>
+      </w:r>
+      <w:proofErr w:type="spellStart"/>
+      <w:r>
+        <w:t>phr</w:t>
+      </w:r>
+      <w:proofErr w:type="spellEnd"/>
+      <w:r>
+        <w:t xml:space="preserve"> condition return ho </w:t>
+      </w:r>
+      <w:proofErr w:type="spellStart"/>
+      <w:r>
+        <w:t>gyi</w:t>
+      </w:r>
+      <w:proofErr w:type="spellEnd"/>
+      <w:r>
+        <w:t xml:space="preserve">. ab print pr </w:t>
+      </w:r>
+      <w:proofErr w:type="spellStart"/>
+      <w:r>
+        <w:t>aayagea</w:t>
+      </w:r>
+      <w:proofErr w:type="spellEnd"/>
+    </w:p>
+    <w:p/>
+    <w:p>
+      <w:r>
+        <w:t xml:space="preserve">//     </w:t>
+      </w:r>
+      <w:proofErr w:type="spellStart"/>
+      <w:r>
+        <w:t>cout</w:t>
+      </w:r>
+      <w:proofErr w:type="spellEnd"/>
+      <w:r>
+        <w:t>&lt;&lt;"n = "&lt;&lt;n&lt;&lt;</w:t>
+      </w:r>
+      <w:proofErr w:type="spellStart"/>
+      <w:r>
+        <w:t>endl</w:t>
+      </w:r>
+      <w:proofErr w:type="spellEnd"/>
+      <w:r>
+        <w:t>;</w:t>
+      </w:r>
+    </w:p>
+    <w:p>
+      <w:r>
+        <w:t>// }</w:t>
+      </w:r>
+    </w:p>
+    <w:p>
+      <w:r>
+        <w:t xml:space="preserve">// int </w:t>
+      </w:r>
+      <w:proofErr w:type="gramStart"/>
+      <w:r>
+        <w:t>main(</w:t>
+      </w:r>
+      <w:proofErr w:type="gramEnd"/>
+      <w:r>
+        <w:t>)</w:t>
+      </w:r>
+    </w:p>
+    <w:p>
+      <w:r>
+        <w:t>// {</w:t>
+      </w:r>
+    </w:p>
+    <w:p>
+      <w:r>
+        <w:t>//     welcom2(10);</w:t>
+      </w:r>
+    </w:p>
+    <w:p>
+      <w:r>
+        <w:t>// }</w:t>
+      </w:r>
+    </w:p>
+    <w:p/>
+    <w:p>
+      <w:r>
+        <w:t>// /*</w:t>
+      </w:r>
+    </w:p>
+    <w:p>
+      <w:r>
+        <w:t>// n = 1</w:t>
+      </w:r>
+    </w:p>
+    <w:p>
+      <w:r>
+        <w:t>// n = 2</w:t>
+      </w:r>
+    </w:p>
+    <w:p>
+      <w:r>
+        <w:t>// n = 3</w:t>
+      </w:r>
+    </w:p>
+    <w:p>
+      <w:r>
+        <w:t>// n = 4</w:t>
+      </w:r>
+    </w:p>
+    <w:p>
+      <w:r>
+        <w:t>// n = 5</w:t>
+      </w:r>
+    </w:p>
+    <w:p>
+      <w:r>
+        <w:lastRenderedPageBreak/>
+        <w:t>// n = 6</w:t>
+      </w:r>
+    </w:p>
+    <w:p>
+      <w:r>
+        <w:t>// n = 7</w:t>
+      </w:r>
+    </w:p>
+    <w:p>
+      <w:r>
+        <w:t>// n = 8</w:t>
+      </w:r>
+    </w:p>
+    <w:p>
+      <w:r>
+        <w:t>// n = 9</w:t>
+      </w:r>
+    </w:p>
+    <w:p>
+      <w:r>
+        <w:t>// n = 10</w:t>
+      </w:r>
+    </w:p>
+    <w:p>
+      <w:r>
+        <w:t>// */</w:t>
+      </w:r>
+    </w:p>
+    <w:p/>
+    <w:p>
+      <w:r>
+        <w:t>// ____________ ____________ ____________ ____________ ____________</w:t>
+      </w:r>
+    </w:p>
+    <w:p>
+      <w:r>
+        <w:rPr>
+          <w:b/>
+          <w:bCs/>
+        </w:rPr>
+        <w:t xml:space="preserve">//Qun 2 </w:t>
+      </w:r>
+      <w:proofErr w:type="gramStart"/>
+      <w:r>
+        <w:rPr>
+          <w:b/>
+          <w:bCs/>
+        </w:rPr>
+        <w:t>-  Factorial</w:t>
+      </w:r>
+      <w:proofErr w:type="gramEnd"/>
+      <w:r>
+        <w:rPr>
+          <w:b/>
+          <w:bCs/>
+        </w:rPr>
+        <w:t xml:space="preserve"> Program using </w:t>
+      </w:r>
+      <w:proofErr w:type="spellStart"/>
+      <w:r>
+        <w:rPr>
+          <w:b/>
+          <w:bCs/>
+        </w:rPr>
+        <w:t>funciton</w:t>
+      </w:r>
+      <w:proofErr w:type="spellEnd"/>
+    </w:p>
+    <w:p/>
+    <w:p>
+      <w:r>
+        <w:t xml:space="preserve">// int </w:t>
+      </w:r>
+      <w:proofErr w:type="gramStart"/>
+      <w:r>
+        <w:t>factorial(</w:t>
+      </w:r>
+      <w:proofErr w:type="gramEnd"/>
+      <w:r>
+        <w:t>int n)</w:t>
+      </w:r>
+    </w:p>
+    <w:p>
+      <w:r>
+        <w:t>// {</w:t>
+      </w:r>
+    </w:p>
+    <w:p>
+      <w:r>
+        <w:t>//     if (n==0)</w:t>
+      </w:r>
+    </w:p>
+    <w:p>
+      <w:r>
+        <w:t>//     {</w:t>
+      </w:r>
+    </w:p>
+    <w:p>
+      <w:r>
+        <w:t>//         return 1;</w:t>
+      </w:r>
+    </w:p>
+    <w:p>
+      <w:r>
+        <w:t>//     }</w:t>
+      </w:r>
+    </w:p>
+    <w:p>
+      <w:r>
+        <w:t>//     return n*factorial(n-1);</w:t>
+      </w:r>
+    </w:p>
+    <w:p>
+      <w:r>
+        <w:t>// }</w:t>
+      </w:r>
+    </w:p>
+    <w:p>
+      <w:r>
+        <w:t xml:space="preserve">// int </w:t>
+      </w:r>
+      <w:proofErr w:type="gramStart"/>
+      <w:r>
+        <w:t>main(</w:t>
+      </w:r>
+      <w:proofErr w:type="gramEnd"/>
+      <w:r>
+        <w:t>)</w:t>
+      </w:r>
+    </w:p>
+    <w:p>
+      <w:r>
+        <w:t>// {</w:t>
+      </w:r>
+    </w:p>
+    <w:p>
+      <w:r>
+        <w:t>//     int n;</w:t>
+      </w:r>
+    </w:p>
+    <w:p>
+      <w:r>
+        <w:t xml:space="preserve">//     </w:t>
+      </w:r>
+      <w:proofErr w:type="spellStart"/>
+      <w:r>
+        <w:t>cout</w:t>
+      </w:r>
+      <w:proofErr w:type="spellEnd"/>
+      <w:r>
+        <w:t>&lt;&lt;"Write the number - "&lt;&lt;</w:t>
+      </w:r>
+      <w:proofErr w:type="spellStart"/>
+      <w:r>
+        <w:t>endl</w:t>
+      </w:r>
+      <w:proofErr w:type="spellEnd"/>
+      <w:r>
+        <w:t>;</w:t>
+      </w:r>
+    </w:p>
+    <w:p>
+      <w:r>
+        <w:t xml:space="preserve">//     </w:t>
+      </w:r>
+      <w:proofErr w:type="spellStart"/>
+      <w:r>
+        <w:t>cin</w:t>
+      </w:r>
+      <w:proofErr w:type="spellEnd"/>
+      <w:r>
+        <w:t>&gt;&gt;n;</w:t>
+      </w:r>
+    </w:p>
+    <w:p>
+      <w:r>
+        <w:t xml:space="preserve">//     </w:t>
+      </w:r>
+      <w:proofErr w:type="spellStart"/>
+      <w:r>
+        <w:t>cout</w:t>
+      </w:r>
+      <w:proofErr w:type="spellEnd"/>
+      <w:r>
+        <w:t>&lt;&lt;factorial(n);</w:t>
+      </w:r>
+    </w:p>
+    <w:p/>
+    <w:p>
+      <w:r>
+        <w:t>// }</w:t>
+      </w:r>
+    </w:p>
+    <w:p>
+      <w:r>
+        <w:lastRenderedPageBreak/>
+        <w:t>// ____________ ____________ ____________ ____________ ____________</w:t>
+      </w:r>
+    </w:p>
+    <w:p/>
+    <w:p>
+      <w:pPr>
+        <w:rPr>
+          <w:b/>
+          <w:bCs/>
+        </w:rPr>
+      </w:pPr>
+      <w:r>
+        <w:rPr>
+          <w:b/>
+          <w:bCs/>
+        </w:rPr>
+        <w:t>// Recursion Understanding -</w:t>
+      </w:r>
+    </w:p>
+    <w:p/>
+    <w:p>
+      <w:r>
+        <w:t xml:space="preserve">// void </w:t>
+      </w:r>
+      <w:proofErr w:type="spellStart"/>
+      <w:proofErr w:type="gramStart"/>
+      <w:r>
+        <w:t>abcd</w:t>
+      </w:r>
+      <w:proofErr w:type="spellEnd"/>
+      <w:r>
+        <w:t>(</w:t>
+      </w:r>
+      <w:proofErr w:type="gramEnd"/>
+      <w:r>
+        <w:t>int num)</w:t>
+      </w:r>
+    </w:p>
+    <w:p>
+      <w:r>
+        <w:t>// {</w:t>
+      </w:r>
+    </w:p>
+    <w:p>
+      <w:r>
+        <w:t>//     if (num == 0)</w:t>
+      </w:r>
+    </w:p>
+    <w:p>
+      <w:r>
+        <w:t>//     {</w:t>
+      </w:r>
+    </w:p>
+    <w:p>
+      <w:r>
+        <w:t>//         return;</w:t>
+      </w:r>
+    </w:p>
+    <w:p>
+      <w:r>
+        <w:t>//     }</w:t>
+      </w:r>
+    </w:p>
+    <w:p>
+      <w:r>
+        <w:t xml:space="preserve">//     </w:t>
+      </w:r>
+      <w:proofErr w:type="spellStart"/>
+      <w:r>
+        <w:t>cout</w:t>
+      </w:r>
+      <w:proofErr w:type="spellEnd"/>
+      <w:r>
+        <w:t xml:space="preserve"> &lt;&lt; num &lt;&lt; </w:t>
+      </w:r>
+      <w:proofErr w:type="spellStart"/>
+      <w:r>
+        <w:t>endl</w:t>
+      </w:r>
+      <w:proofErr w:type="spellEnd"/>
+      <w:r>
+        <w:t>;</w:t>
+      </w:r>
+    </w:p>
+    <w:p>
+      <w:r>
+        <w:t xml:space="preserve">//     </w:t>
+      </w:r>
+      <w:proofErr w:type="spellStart"/>
+      <w:proofErr w:type="gramStart"/>
+      <w:r>
+        <w:t>abcd</w:t>
+      </w:r>
+      <w:proofErr w:type="spellEnd"/>
+      <w:r>
+        <w:t>(</w:t>
+      </w:r>
+      <w:proofErr w:type="gramEnd"/>
+      <w:r>
+        <w:t>num - 1);</w:t>
+      </w:r>
+    </w:p>
+    <w:p>
+      <w:r>
+        <w:t>// }</w:t>
+      </w:r>
+    </w:p>
+    <w:p>
+      <w:r>
+        <w:t xml:space="preserve">// int </w:t>
+      </w:r>
+      <w:proofErr w:type="gramStart"/>
+      <w:r>
+        <w:t>main(</w:t>
+      </w:r>
+      <w:proofErr w:type="gramEnd"/>
+      <w:r>
+        <w:t>)</w:t>
+      </w:r>
+    </w:p>
+    <w:p>
+      <w:r>
+        <w:t>// {</w:t>
+      </w:r>
+    </w:p>
+    <w:p>
+      <w:r>
+        <w:t xml:space="preserve">//     </w:t>
+      </w:r>
+      <w:proofErr w:type="spellStart"/>
+      <w:proofErr w:type="gramStart"/>
+      <w:r>
+        <w:t>abcd</w:t>
+      </w:r>
+      <w:proofErr w:type="spellEnd"/>
+      <w:r>
+        <w:t>(</w:t>
+      </w:r>
+      <w:proofErr w:type="gramEnd"/>
+      <w:r>
+        <w:t>5);</w:t>
+      </w:r>
+    </w:p>
+    <w:p>
+      <w:r>
+        <w:t>// }</w:t>
+      </w:r>
+    </w:p>
+    <w:p>
+      <w:r>
+        <w:t>// /*</w:t>
+      </w:r>
+    </w:p>
+    <w:p>
+      <w:r>
+        <w:t>// 5</w:t>
+      </w:r>
+    </w:p>
+    <w:p>
+      <w:r>
+        <w:t>// 4</w:t>
+      </w:r>
+    </w:p>
+    <w:p>
+      <w:r>
+        <w:t>// 3</w:t>
+      </w:r>
+    </w:p>
+    <w:p>
+      <w:r>
+        <w:t>// 2</w:t>
+      </w:r>
+    </w:p>
+    <w:p>
+      <w:r>
+        <w:t>// 1</w:t>
+      </w:r>
+    </w:p>
+    <w:p>
+      <w:r>
+        <w:t>// */</w:t>
+      </w:r>
+    </w:p>
+    <w:p>
+      <w:r>
+        <w:t xml:space="preserve">// ____________ ____________ </w:t>
+      </w:r>
+    </w:p>
+    <w:p/>
+    <w:p>
+      <w:r>
+        <w:lastRenderedPageBreak/>
+        <w:t>// void abcd2(int num)</w:t>
+      </w:r>
+    </w:p>
+    <w:p>
+      <w:r>
+        <w:t>// {</w:t>
+      </w:r>
+    </w:p>
+    <w:p>
+      <w:r>
+        <w:t>//     if (num == 0)</w:t>
+      </w:r>
+    </w:p>
+    <w:p>
+      <w:r>
+        <w:t>//     {</w:t>
+      </w:r>
+    </w:p>
+    <w:p>
+      <w:r>
+        <w:t>//         return;</w:t>
+      </w:r>
+    </w:p>
+    <w:p>
+      <w:r>
+        <w:t>//     }</w:t>
+      </w:r>
+    </w:p>
+    <w:p>
+      <w:r>
+        <w:t>//     abcd2(num - 1);</w:t>
+      </w:r>
+    </w:p>
+    <w:p>
+      <w:r>
+        <w:t xml:space="preserve">//     </w:t>
+      </w:r>
+      <w:proofErr w:type="spellStart"/>
+      <w:r>
+        <w:t>cout</w:t>
+      </w:r>
+      <w:proofErr w:type="spellEnd"/>
+      <w:r>
+        <w:t xml:space="preserve"> &lt;&lt; num &lt;&lt; </w:t>
+      </w:r>
+      <w:proofErr w:type="spellStart"/>
+      <w:r>
+        <w:t>endl</w:t>
+      </w:r>
+      <w:proofErr w:type="spellEnd"/>
+      <w:r>
+        <w:t>;</w:t>
+      </w:r>
+    </w:p>
+    <w:p>
+      <w:r>
+        <w:t>// }</w:t>
+      </w:r>
+    </w:p>
+    <w:p>
+      <w:r>
+        <w:t xml:space="preserve">// int </w:t>
+      </w:r>
+      <w:proofErr w:type="gramStart"/>
+      <w:r>
+        <w:t>main(</w:t>
+      </w:r>
+      <w:proofErr w:type="gramEnd"/>
+      <w:r>
+        <w:t>)</w:t>
+      </w:r>
+    </w:p>
+    <w:p>
+      <w:r>
+        <w:t>// {</w:t>
+      </w:r>
+    </w:p>
+    <w:p>
+      <w:r>
+        <w:t>//     abcd2(5);</w:t>
+      </w:r>
+    </w:p>
+    <w:p>
+      <w:r>
+        <w:t>// }</w:t>
+      </w:r>
+    </w:p>
+    <w:p>
+      <w:r>
+        <w:t>// /*</w:t>
+      </w:r>
+    </w:p>
+    <w:p>
+      <w:r>
+        <w:t>// 1</w:t>
+      </w:r>
+    </w:p>
+    <w:p>
+      <w:r>
+        <w:t>// 2</w:t>
+      </w:r>
+    </w:p>
+    <w:p>
+      <w:r>
+        <w:t>// 3</w:t>
+      </w:r>
+    </w:p>
+    <w:p>
+      <w:r>
+        <w:t>// 4</w:t>
+      </w:r>
+    </w:p>
+    <w:p>
+      <w:r>
+        <w:t>// 5</w:t>
+      </w:r>
+    </w:p>
+    <w:p>
+      <w:r>
+        <w:t>// */</w:t>
+      </w:r>
+    </w:p>
+    <w:p>
+      <w:r>
+        <w:t xml:space="preserve">// ____________ ____________ </w:t>
+      </w:r>
+    </w:p>
+    <w:p/>
+    <w:p>
+      <w:r>
+        <w:t>// void abcd2(int num)</w:t>
+      </w:r>
+    </w:p>
+    <w:p>
+      <w:r>
+        <w:t>// {</w:t>
+      </w:r>
+    </w:p>
+    <w:p>
+      <w:r>
+        <w:t xml:space="preserve">//     </w:t>
+      </w:r>
+      <w:proofErr w:type="spellStart"/>
+      <w:r>
+        <w:t>cout</w:t>
+      </w:r>
+      <w:proofErr w:type="spellEnd"/>
+      <w:r>
+        <w:t xml:space="preserve"> &lt;&lt; num &lt;&lt; </w:t>
+      </w:r>
+      <w:proofErr w:type="spellStart"/>
+      <w:r>
+        <w:t>endl</w:t>
+      </w:r>
+      <w:proofErr w:type="spellEnd"/>
+      <w:r>
+        <w:t>;</w:t>
+      </w:r>
+    </w:p>
+    <w:p>
+      <w:r>
+        <w:t>//     if (num == 10)</w:t>
+      </w:r>
+    </w:p>
+    <w:p>
+      <w:r>
+        <w:lastRenderedPageBreak/>
+        <w:t>//     {</w:t>
+      </w:r>
+    </w:p>
+    <w:p>
+      <w:r>
+        <w:t>//         return;</w:t>
+      </w:r>
+    </w:p>
+    <w:p>
+      <w:r>
+        <w:t>//     }</w:t>
+      </w:r>
+    </w:p>
+    <w:p>
+      <w:r>
+        <w:t>//     abcd2(num + 1);</w:t>
+      </w:r>
+    </w:p>
+    <w:p/>
+    <w:p>
+      <w:r>
+        <w:t>// }</w:t>
+      </w:r>
+    </w:p>
+    <w:p>
+      <w:r>
+        <w:t xml:space="preserve">// int </w:t>
+      </w:r>
+      <w:proofErr w:type="gramStart"/>
+      <w:r>
+        <w:t>main(</w:t>
+      </w:r>
+      <w:proofErr w:type="gramEnd"/>
+      <w:r>
+        <w:t>)</w:t>
+      </w:r>
+    </w:p>
+    <w:p>
+      <w:r>
+        <w:t>// {</w:t>
+      </w:r>
+    </w:p>
+    <w:p>
+      <w:r>
+        <w:t>//     abcd2(0);</w:t>
+      </w:r>
+    </w:p>
+    <w:p>
+      <w:r>
+        <w:t>// }</w:t>
+      </w:r>
+    </w:p>
+    <w:p>
+      <w:r>
+        <w:t>// /*</w:t>
+      </w:r>
+    </w:p>
+    <w:p>
+      <w:r>
+        <w:t>// 0</w:t>
+      </w:r>
+    </w:p>
+    <w:p>
+      <w:r>
+        <w:t>// 1</w:t>
+      </w:r>
+    </w:p>
+    <w:p>
+      <w:r>
+        <w:t>// 2</w:t>
+      </w:r>
+    </w:p>
+    <w:p>
+      <w:r>
+        <w:t>// 3</w:t>
+      </w:r>
+    </w:p>
+    <w:p>
+      <w:r>
+        <w:t>// 4</w:t>
+      </w:r>
+    </w:p>
+    <w:p>
+      <w:r>
+        <w:t>// 5</w:t>
+      </w:r>
+    </w:p>
+    <w:p>
+      <w:r>
+        <w:t>// 6</w:t>
+      </w:r>
+    </w:p>
+    <w:p>
+      <w:r>
+        <w:t>// 7</w:t>
+      </w:r>
+    </w:p>
+    <w:p>
+      <w:r>
+        <w:t>// 8</w:t>
+      </w:r>
+    </w:p>
+    <w:p>
+      <w:r>
+        <w:t>// 9</w:t>
+      </w:r>
+    </w:p>
+    <w:p>
+      <w:r>
+        <w:t>// 10</w:t>
+      </w:r>
+    </w:p>
+    <w:p>
+      <w:r>
+        <w:t>// */</w:t>
+      </w:r>
+    </w:p>
+    <w:p>
+      <w:r>
+        <w:t>// ____________ ____________ ____________ ____________ ____________</w:t>
+      </w:r>
+    </w:p>
+    <w:p/>
+    <w:p>
+      <w:pPr>
+        <w:rPr>
+          <w:b/>
+          <w:bCs/>
+        </w:rPr>
+      </w:pPr>
+      <w:r>
+        <w:rPr>
+          <w:b/>
+          <w:bCs/>
+        </w:rPr>
+        <w:t>// Qun 3 - Sum of N- Natural numbers using recursion -</w:t>
+      </w:r>
+    </w:p>
+    <w:p/>
+    <w:p>
+      <w:r>
+        <w:t xml:space="preserve">// int </w:t>
+      </w:r>
+      <w:proofErr w:type="gramStart"/>
+      <w:r>
+        <w:t>sum(</w:t>
+      </w:r>
+      <w:proofErr w:type="gramEnd"/>
+      <w:r>
+        <w:t>int n)</w:t>
+      </w:r>
+    </w:p>
+    <w:p>
+      <w:r>
+        <w:t>// {</w:t>
+      </w:r>
+    </w:p>
+    <w:p>
+      <w:r>
+        <w:t>//     if (n==1)</w:t>
+      </w:r>
+    </w:p>
+    <w:p>
+      <w:r>
+        <w:t>//     {</w:t>
+      </w:r>
+    </w:p>
+    <w:p>
+      <w:r>
+        <w:t>//         return 1;</w:t>
+      </w:r>
+    </w:p>
+    <w:p>
+      <w:r>
+        <w:t>//     }</w:t>
+      </w:r>
+    </w:p>
+    <w:p>
+      <w:r>
+        <w:t xml:space="preserve">//     return </w:t>
+      </w:r>
+      <w:proofErr w:type="spellStart"/>
+      <w:r>
+        <w:t>n+sum</w:t>
+      </w:r>
+      <w:proofErr w:type="spellEnd"/>
+      <w:r>
+        <w:t>(n-1);</w:t>
+      </w:r>
+    </w:p>
+    <w:p>
+      <w:r>
+        <w:t>// }</w:t>
+      </w:r>
+    </w:p>
+    <w:p>
+      <w:r>
+        <w:t xml:space="preserve">// int </w:t>
+      </w:r>
+      <w:proofErr w:type="gramStart"/>
+      <w:r>
+        <w:t>main(</w:t>
+      </w:r>
+      <w:proofErr w:type="gramEnd"/>
+      <w:r>
+        <w:t>)</w:t>
+      </w:r>
+    </w:p>
+    <w:p>
+      <w:r>
+        <w:t>// {</w:t>
+      </w:r>
+    </w:p>
+    <w:p>
+      <w:r>
+        <w:t xml:space="preserve">//     </w:t>
+      </w:r>
+      <w:proofErr w:type="spellStart"/>
+      <w:r>
+        <w:t>cout</w:t>
+      </w:r>
+      <w:proofErr w:type="spellEnd"/>
+      <w:r>
+        <w:t>&lt;&lt;</w:t>
+      </w:r>
+      <w:proofErr w:type="gramStart"/>
+      <w:r>
+        <w:t>sum(</w:t>
+      </w:r>
+      <w:proofErr w:type="gramEnd"/>
+      <w:r>
+        <w:t>5);</w:t>
+      </w:r>
+    </w:p>
+    <w:p>
+      <w:r>
+        <w:t>// }</w:t>
+      </w:r>
+    </w:p>
+    <w:p>
+      <w:r>
+        <w:t>// ____________ ____________ ____________ ____________ ____________</w:t>
+      </w:r>
+    </w:p>
+    <w:p/>
+    <w:p>
+      <w:pPr>
+        <w:rPr>
+          <w:b/>
+          <w:bCs/>
+        </w:rPr>
+      </w:pPr>
+      <w:r>
+        <w:rPr>
+          <w:b/>
+          <w:bCs/>
+        </w:rPr>
+        <w:t xml:space="preserve">// Qun 4 - n power of x number - </w:t>
+      </w:r>
+    </w:p>
+    <w:p/>
+    <w:p>
+      <w:r>
+        <w:t>// Simple method -</w:t>
+      </w:r>
+    </w:p>
+    <w:p>
+      <w:r>
+        <w:t xml:space="preserve">// int </w:t>
+      </w:r>
+      <w:proofErr w:type="gramStart"/>
+      <w:r>
+        <w:t>main(</w:t>
+      </w:r>
+      <w:proofErr w:type="gramEnd"/>
+      <w:r>
+        <w:t>)</w:t>
+      </w:r>
+    </w:p>
+    <w:p>
+      <w:r>
+        <w:t>// {</w:t>
+      </w:r>
+    </w:p>
+    <w:p>
+      <w:r>
+        <w:t xml:space="preserve">//     int </w:t>
+      </w:r>
+      <w:proofErr w:type="spellStart"/>
+      <w:proofErr w:type="gramStart"/>
+      <w:r>
+        <w:t>n,p</w:t>
+      </w:r>
+      <w:proofErr w:type="spellEnd"/>
+      <w:proofErr w:type="gramEnd"/>
+      <w:r>
+        <w:t>;</w:t>
+      </w:r>
+    </w:p>
+    <w:p>
+      <w:r>
+        <w:t xml:space="preserve">//     </w:t>
+      </w:r>
+      <w:proofErr w:type="spellStart"/>
+      <w:r>
+        <w:t>cout</w:t>
+      </w:r>
+      <w:proofErr w:type="spellEnd"/>
+      <w:r>
+        <w:t>&lt;&lt;"values - "&lt;&lt;</w:t>
+      </w:r>
+      <w:proofErr w:type="spellStart"/>
+      <w:r>
+        <w:t>endl</w:t>
+      </w:r>
+      <w:proofErr w:type="spellEnd"/>
+      <w:r>
+        <w:t>;</w:t>
+      </w:r>
+    </w:p>
+    <w:p>
+      <w:r>
+        <w:t xml:space="preserve">//     </w:t>
+      </w:r>
+      <w:proofErr w:type="spellStart"/>
+      <w:r>
+        <w:t>cin</w:t>
+      </w:r>
+      <w:proofErr w:type="spellEnd"/>
+      <w:r>
+        <w:t>&gt;&gt;n&gt;&gt;p;</w:t>
+      </w:r>
+    </w:p>
+    <w:p/>
+    <w:p>
+      <w:r>
+        <w:t xml:space="preserve">//     </w:t>
+      </w:r>
+      <w:proofErr w:type="spellStart"/>
+      <w:r>
+        <w:t>cout</w:t>
+      </w:r>
+      <w:proofErr w:type="spellEnd"/>
+      <w:r>
+        <w:t>&lt;&lt;pow(</w:t>
+      </w:r>
+      <w:proofErr w:type="spellStart"/>
+      <w:proofErr w:type="gramStart"/>
+      <w:r>
+        <w:t>n,p</w:t>
+      </w:r>
+      <w:proofErr w:type="spellEnd"/>
+      <w:proofErr w:type="gramEnd"/>
+      <w:r>
+        <w:t>);</w:t>
+      </w:r>
+    </w:p>
+    <w:p>
+      <w:r>
+        <w:t>// }</w:t>
+      </w:r>
+    </w:p>
+    <w:p>
+      <w:r>
+        <w:lastRenderedPageBreak/>
+        <w:t xml:space="preserve">// ____________ ____________ </w:t>
+      </w:r>
+    </w:p>
+    <w:p>
+      <w:pPr>
+        <w:jc w:val="center"/>
+        <w:rPr>
+          <w:b/>
+          <w:bCs/>
+        </w:rPr>
+      </w:pPr>
+      <w:r>
+        <w:rPr>
+          <w:b/>
+          <w:bCs/>
+        </w:rPr>
+        <w:t xml:space="preserve">// using </w:t>
+      </w:r>
+      <w:r>
+        <w:rPr>
+          <w:b/>
+          <w:bCs/>
+        </w:rPr>
+        <w:t>recursion</w:t>
+      </w:r>
+      <w:r>
+        <w:rPr>
+          <w:b/>
+          <w:bCs/>
+        </w:rPr>
+        <w:t>-</w:t>
+      </w:r>
+    </w:p>
+    <w:p/>
+    <w:p>
+      <w:r>
+        <w:t xml:space="preserve">// int </w:t>
+      </w:r>
+      <w:proofErr w:type="gramStart"/>
+      <w:r>
+        <w:t>power(</w:t>
+      </w:r>
+      <w:proofErr w:type="gramEnd"/>
+      <w:r>
+        <w:t>int x, int n)</w:t>
+      </w:r>
+    </w:p>
+    <w:p>
+      <w:r>
+        <w:t>// {</w:t>
+      </w:r>
+    </w:p>
+    <w:p>
+      <w:r>
+        <w:t>//     if (n == 0)</w:t>
+      </w:r>
+    </w:p>
+    <w:p>
+      <w:r>
+        <w:t>//     {</w:t>
+      </w:r>
+    </w:p>
+    <w:p>
+      <w:r>
+        <w:t>//         return 1;</w:t>
+      </w:r>
+    </w:p>
+    <w:p>
+      <w:r>
+        <w:t>//     }</w:t>
+      </w:r>
+    </w:p>
+    <w:p>
+      <w:r>
+        <w:t xml:space="preserve">//     return x * </w:t>
+      </w:r>
+      <w:proofErr w:type="gramStart"/>
+      <w:r>
+        <w:t>power(</w:t>
+      </w:r>
+      <w:proofErr w:type="gramEnd"/>
+      <w:r>
+        <w:t>x, n - 1);</w:t>
+      </w:r>
+    </w:p>
+    <w:p>
+      <w:r>
+        <w:t>// }</w:t>
+      </w:r>
+    </w:p>
+    <w:p>
+      <w:r>
+        <w:t xml:space="preserve">// int </w:t>
+      </w:r>
+      <w:proofErr w:type="gramStart"/>
+      <w:r>
+        <w:t>main(</w:t>
+      </w:r>
+      <w:proofErr w:type="gramEnd"/>
+      <w:r>
+        <w:t>)</w:t>
+      </w:r>
+    </w:p>
+    <w:p>
+      <w:r>
+        <w:t>// {</w:t>
+      </w:r>
+    </w:p>
+    <w:p>
+      <w:r>
+        <w:t xml:space="preserve">//     </w:t>
+      </w:r>
+      <w:proofErr w:type="spellStart"/>
+      <w:r>
+        <w:t>cout</w:t>
+      </w:r>
+      <w:proofErr w:type="spellEnd"/>
+      <w:r>
+        <w:t>&lt;&lt;</w:t>
+      </w:r>
+      <w:proofErr w:type="gramStart"/>
+      <w:r>
+        <w:t>power(</w:t>
+      </w:r>
+      <w:proofErr w:type="gramEnd"/>
+      <w:r>
+        <w:t>3,3);</w:t>
+      </w:r>
+    </w:p>
+    <w:p>
+      <w:r>
+        <w:t>// }</w:t>
+      </w:r>
+    </w:p>
+    <w:p>
+      <w:r>
+        <w:t xml:space="preserve">// ____________ ____________ </w:t>
+      </w:r>
+    </w:p>
+    <w:p/>
+    <w:p>
+      <w:pPr>
+        <w:rPr>
+          <w:b/>
+          <w:bCs/>
+        </w:rPr>
+      </w:pPr>
+      <w:r>
+        <w:rPr>
+          <w:b/>
+          <w:bCs/>
+        </w:rPr>
+        <w:t xml:space="preserve">//Qun 5 - Sum of elements of an array </w:t>
+      </w:r>
+      <w:r>
+        <w:rPr>
+          <w:b/>
+          <w:bCs/>
+        </w:rPr>
+        <w:t>–</w:t>
+      </w:r>
+      <w:r>
+        <w:rPr>
+          <w:b/>
+          <w:bCs/>
+        </w:rPr>
+        <w:t xml:space="preserve"> </w:t>
+      </w:r>
+    </w:p>
+    <w:p>
+      <w:pPr>
+        <w:rPr>
+          <w:b/>
+          <w:bCs/>
+        </w:rPr>
+      </w:pPr>
+      <w:r>
+        <w:rPr>
+          <w:noProof/>
+        </w:rPr>
+        <w:lastRenderedPageBreak/>
+        <w:drawing>
+          <wp:inline distT="0" distB="0" distL="0" distR="0" wp14:anchorId="617CF0C4" wp14:editId="7F2185FA">
+            <wp:extent cx="5943600" cy="3343275"/>
+            <wp:effectExtent l="0" t="0" r="0" b="9525"/>
+            <wp:docPr id="1340542424" name="Picture 1"/>
+            <wp:cNvGraphicFramePr>
+              <a:graphicFrameLocks xmlns:a="http://schemas.openxmlformats.org/drawingml/2006/main" noChangeAspect="1"/>
+            </wp:cNvGraphicFramePr>
+            <a:graphic xmlns:a="http://schemas.openxmlformats.org/drawingml/2006/main">
+              <a:graphicData uri="http://schemas.openxmlformats.org/drawingml/2006/picture">
+                <pic:pic xmlns:pic="http://schemas.openxmlformats.org/drawingml/2006/picture">
+                  <pic:nvPicPr>
+                    <pic:cNvPr id="0" name="Picture 1"/>
+                    <pic:cNvPicPr>
+                      <a:picLocks noChangeAspect="1" noChangeArrowheads="1"/>
+                    </pic:cNvPicPr>
+                  </pic:nvPicPr>
+                  <pic:blipFill>
+                    <a:blip r:embed="rId5">
+                      <a:extLst>
+                        <a:ext uri="{28A0092B-C50C-407E-A947-70E740481C1C}">
+                          <a14:useLocalDpi xmlns:a14="http://schemas.microsoft.com/office/drawing/2010/main" val="0"/>
+                        </a:ext>
+                      </a:extLst>
+                    </a:blip>
+                    <a:srcRect/>
+                    <a:stretch>
+                      <a:fillRect/>
+                    </a:stretch>
+                  </pic:blipFill>
+                  <pic:spPr bwMode="auto">
+                    <a:xfrm>
+                      <a:off x="0" y="0"/>
+                      <a:ext cx="5943600" cy="3343275"/>
+                    </a:xfrm>
+                    <a:prstGeom prst="rect">
+                      <a:avLst/>
+                    </a:prstGeom>
+                    <a:noFill/>
+                    <a:ln>
+                      <a:noFill/>
+                    </a:ln>
+                  </pic:spPr>
+                </pic:pic>
+              </a:graphicData>
+            </a:graphic>
+          </wp:inline>
+        </w:drawing>
+      </w:r>
+    </w:p>
+    <w:p/>
+    <w:p>
+      <w:r>
+        <w:t>// Global variable</w:t>
+      </w:r>
+    </w:p>
+    <w:p>
+      <w:r>
+        <w:t xml:space="preserve">// int </w:t>
+      </w:r>
+      <w:proofErr w:type="spellStart"/>
+      <w:proofErr w:type="gramStart"/>
+      <w:r>
+        <w:t>MultiplcnofArray</w:t>
+      </w:r>
+      <w:proofErr w:type="spellEnd"/>
+      <w:r>
+        <w:t>(</w:t>
+      </w:r>
+      <w:proofErr w:type="gramEnd"/>
+      <w:r>
+        <w:t xml:space="preserve">int </w:t>
+      </w:r>
+      <w:proofErr w:type="spellStart"/>
+      <w:r>
+        <w:t>i</w:t>
+      </w:r>
+      <w:proofErr w:type="spellEnd"/>
+      <w:r>
+        <w:t xml:space="preserve">, int </w:t>
+      </w:r>
+      <w:proofErr w:type="spellStart"/>
+      <w:proofErr w:type="gramStart"/>
+      <w:r>
+        <w:t>arr</w:t>
+      </w:r>
+      <w:proofErr w:type="spellEnd"/>
+      <w:r>
+        <w:t>[</w:t>
+      </w:r>
+      <w:proofErr w:type="gramEnd"/>
+      <w:r>
+        <w:t>], int n)</w:t>
+      </w:r>
+    </w:p>
+    <w:p>
+      <w:r>
+        <w:t>// {</w:t>
+      </w:r>
+    </w:p>
+    <w:p>
+      <w:r>
+        <w:t>// // Base Condition</w:t>
+      </w:r>
+    </w:p>
+    <w:p>
+      <w:r>
+        <w:t>//     if (</w:t>
+      </w:r>
+      <w:proofErr w:type="spellStart"/>
+      <w:r>
+        <w:t>i</w:t>
+      </w:r>
+      <w:proofErr w:type="spellEnd"/>
+      <w:r>
+        <w:t>==n-1)</w:t>
+      </w:r>
+    </w:p>
+    <w:p>
+      <w:r>
+        <w:t>//     {</w:t>
+      </w:r>
+    </w:p>
+    <w:p>
+      <w:r>
+        <w:t xml:space="preserve">//         return </w:t>
+      </w:r>
+      <w:proofErr w:type="spellStart"/>
+      <w:r>
+        <w:t>arr</w:t>
+      </w:r>
+      <w:proofErr w:type="spellEnd"/>
+      <w:r>
+        <w:t>[</w:t>
+      </w:r>
+      <w:proofErr w:type="spellStart"/>
+      <w:r>
+        <w:t>i</w:t>
+      </w:r>
+      <w:proofErr w:type="spellEnd"/>
+      <w:r>
+        <w:t>];</w:t>
+      </w:r>
+    </w:p>
+    <w:p>
+      <w:r>
+        <w:t>//     }</w:t>
+      </w:r>
+    </w:p>
+    <w:p>
+      <w:r>
+        <w:t xml:space="preserve">//     return </w:t>
+      </w:r>
+      <w:proofErr w:type="spellStart"/>
+      <w:r>
+        <w:t>arr</w:t>
+      </w:r>
+      <w:proofErr w:type="spellEnd"/>
+      <w:r>
+        <w:t>[</w:t>
+      </w:r>
+      <w:proofErr w:type="spellStart"/>
+      <w:r>
+        <w:t>i</w:t>
+      </w:r>
+      <w:proofErr w:type="spellEnd"/>
+      <w:r>
+        <w:t>]+</w:t>
+      </w:r>
+      <w:proofErr w:type="spellStart"/>
+      <w:r>
+        <w:t>MultiplcnofArray</w:t>
+      </w:r>
+      <w:proofErr w:type="spellEnd"/>
+      <w:r>
+        <w:t>(i+</w:t>
+      </w:r>
+      <w:proofErr w:type="gramStart"/>
+      <w:r>
+        <w:t>1,arr</w:t>
+      </w:r>
+      <w:proofErr w:type="gramEnd"/>
+      <w:r>
+        <w:t>,n);</w:t>
+      </w:r>
+    </w:p>
+    <w:p>
+      <w:r>
+        <w:t xml:space="preserve">    </w:t>
+      </w:r>
+    </w:p>
+    <w:p>
+      <w:r>
+        <w:t>// }</w:t>
+      </w:r>
+    </w:p>
+    <w:p>
+      <w:r>
+        <w:t xml:space="preserve">// int </w:t>
+      </w:r>
+      <w:proofErr w:type="gramStart"/>
+      <w:r>
+        <w:t>main(</w:t>
+      </w:r>
+      <w:proofErr w:type="gramEnd"/>
+      <w:r>
+        <w:t>)</w:t>
+      </w:r>
+    </w:p>
+    <w:p>
+      <w:r>
+        <w:t>// {</w:t>
+      </w:r>
+    </w:p>
+    <w:p>
+      <w:r>
+        <w:t>//     int n;</w:t>
+      </w:r>
+    </w:p>
+    <w:p>
+      <w:r>
+        <w:lastRenderedPageBreak/>
+        <w:t xml:space="preserve">//     </w:t>
+      </w:r>
+      <w:proofErr w:type="spellStart"/>
+      <w:r>
+        <w:t>cout</w:t>
+      </w:r>
+      <w:proofErr w:type="spellEnd"/>
+      <w:r>
+        <w:t>&lt;&lt;"Size of the array is - "&lt;&lt;</w:t>
+      </w:r>
+      <w:proofErr w:type="spellStart"/>
+      <w:r>
+        <w:t>endl</w:t>
+      </w:r>
+      <w:proofErr w:type="spellEnd"/>
+      <w:r>
+        <w:t>;</w:t>
+      </w:r>
+    </w:p>
+    <w:p>
+      <w:r>
+        <w:t xml:space="preserve">//     </w:t>
+      </w:r>
+      <w:proofErr w:type="spellStart"/>
+      <w:r>
+        <w:t>cin</w:t>
+      </w:r>
+      <w:proofErr w:type="spellEnd"/>
+      <w:r>
+        <w:t>&gt;&gt;n;</w:t>
+      </w:r>
+    </w:p>
+    <w:p/>
+    <w:p>
+      <w:r>
+        <w:t xml:space="preserve">//     int </w:t>
+      </w:r>
+      <w:proofErr w:type="spellStart"/>
+      <w:r>
+        <w:t>arr</w:t>
+      </w:r>
+      <w:proofErr w:type="spellEnd"/>
+      <w:r>
+        <w:t>[n];</w:t>
+      </w:r>
+    </w:p>
+    <w:p>
+      <w:r>
+        <w:t xml:space="preserve">//     </w:t>
+      </w:r>
+      <w:proofErr w:type="spellStart"/>
+      <w:r>
+        <w:t>cout</w:t>
+      </w:r>
+      <w:proofErr w:type="spellEnd"/>
+      <w:r>
+        <w:t>&lt;&lt;"Enter the array elements - "&lt;&lt;</w:t>
+      </w:r>
+      <w:proofErr w:type="spellStart"/>
+      <w:r>
+        <w:t>endl</w:t>
+      </w:r>
+      <w:proofErr w:type="spellEnd"/>
+      <w:r>
+        <w:t>;</w:t>
+      </w:r>
+    </w:p>
+    <w:p>
+      <w:r>
+        <w:t xml:space="preserve">//     for (int </w:t>
+      </w:r>
+      <w:proofErr w:type="spellStart"/>
+      <w:r>
+        <w:t>i</w:t>
+      </w:r>
+      <w:proofErr w:type="spellEnd"/>
+      <w:r>
+        <w:t xml:space="preserve"> = 0; </w:t>
+      </w:r>
+      <w:proofErr w:type="spellStart"/>
+      <w:r>
+        <w:t>i</w:t>
+      </w:r>
+      <w:proofErr w:type="spellEnd"/>
+      <w:r>
+        <w:t xml:space="preserve"> &lt; n; </w:t>
+      </w:r>
+      <w:proofErr w:type="spellStart"/>
+      <w:r>
+        <w:t>i</w:t>
+      </w:r>
+      <w:proofErr w:type="spellEnd"/>
+      <w:r>
+        <w:t>++)</w:t>
+      </w:r>
+    </w:p>
+    <w:p>
+      <w:r>
+        <w:t>//     {</w:t>
+      </w:r>
+    </w:p>
+    <w:p>
+      <w:r>
+        <w:t xml:space="preserve">//         </w:t>
+      </w:r>
+      <w:proofErr w:type="spellStart"/>
+      <w:r>
+        <w:t>cin</w:t>
+      </w:r>
+      <w:proofErr w:type="spellEnd"/>
+      <w:r>
+        <w:t>&gt;&gt;</w:t>
+      </w:r>
+      <w:proofErr w:type="spellStart"/>
+      <w:r>
+        <w:t>arr</w:t>
+      </w:r>
+      <w:proofErr w:type="spellEnd"/>
+      <w:r>
+        <w:t>[</w:t>
+      </w:r>
+      <w:proofErr w:type="spellStart"/>
+      <w:r>
+        <w:t>i</w:t>
+      </w:r>
+      <w:proofErr w:type="spellEnd"/>
+      <w:r>
+        <w:t>];</w:t>
+      </w:r>
+    </w:p>
+    <w:p>
+      <w:r>
+        <w:t>//     }</w:t>
+      </w:r>
+    </w:p>
+    <w:p>
+      <w:r>
+        <w:t xml:space="preserve">//     </w:t>
+      </w:r>
+      <w:proofErr w:type="spellStart"/>
+      <w:r>
+        <w:t>cout</w:t>
+      </w:r>
+      <w:proofErr w:type="spellEnd"/>
+      <w:r>
+        <w:t>&lt;&lt;</w:t>
+      </w:r>
+      <w:proofErr w:type="spellStart"/>
+      <w:proofErr w:type="gramStart"/>
+      <w:r>
+        <w:t>MultiplcnofArray</w:t>
+      </w:r>
+      <w:proofErr w:type="spellEnd"/>
+      <w:r>
+        <w:t>(0,arr</w:t>
+      </w:r>
+      <w:proofErr w:type="gramEnd"/>
+      <w:r>
+        <w:t>, 7);</w:t>
+      </w:r>
+    </w:p>
+    <w:p>
+      <w:r>
+        <w:t>// }</w:t>
+      </w:r>
+    </w:p>
+    <w:p/>
+    <w:p>
+      <w:r>
+        <w:t xml:space="preserve">// ____________ ____________ </w:t>
+      </w:r>
+    </w:p>
+    <w:p/>
+    <w:p>
+      <w:pPr>
+        <w:rPr>
+          <w:b/>
+          <w:bCs/>
+        </w:rPr>
+      </w:pPr>
+      <w:r>
+        <w:rPr>
+          <w:b/>
+          <w:bCs/>
+        </w:rPr>
+        <w:t xml:space="preserve">//Qun 5.1 - Mul of elements of an array - </w:t>
+      </w:r>
+    </w:p>
+    <w:p/>
+    <w:p>
+      <w:r>
+        <w:t>// Global variable</w:t>
+      </w:r>
+    </w:p>
+    <w:p>
+      <w:r>
+        <w:t xml:space="preserve">// int </w:t>
+      </w:r>
+      <w:proofErr w:type="spellStart"/>
+      <w:proofErr w:type="gramStart"/>
+      <w:r>
+        <w:t>MultiplcnofArray</w:t>
+      </w:r>
+      <w:proofErr w:type="spellEnd"/>
+      <w:r>
+        <w:t>(</w:t>
+      </w:r>
+      <w:proofErr w:type="gramEnd"/>
+      <w:r>
+        <w:t xml:space="preserve">int </w:t>
+      </w:r>
+      <w:proofErr w:type="spellStart"/>
+      <w:r>
+        <w:t>i</w:t>
+      </w:r>
+      <w:proofErr w:type="spellEnd"/>
+      <w:r>
+        <w:t xml:space="preserve">, int </w:t>
+      </w:r>
+      <w:proofErr w:type="spellStart"/>
+      <w:proofErr w:type="gramStart"/>
+      <w:r>
+        <w:t>arr</w:t>
+      </w:r>
+      <w:proofErr w:type="spellEnd"/>
+      <w:r>
+        <w:t>[</w:t>
+      </w:r>
+      <w:proofErr w:type="gramEnd"/>
+      <w:r>
+        <w:t>], int n)</w:t>
+      </w:r>
+    </w:p>
+    <w:p>
+      <w:r>
+        <w:t>// {</w:t>
+      </w:r>
+    </w:p>
+    <w:p>
+      <w:r>
+        <w:t>// // Base Condition</w:t>
+      </w:r>
+    </w:p>
+    <w:p>
+      <w:r>
+        <w:t>//     if (</w:t>
+      </w:r>
+      <w:proofErr w:type="spellStart"/>
+      <w:r>
+        <w:t>i</w:t>
+      </w:r>
+      <w:proofErr w:type="spellEnd"/>
+      <w:r>
+        <w:t>==n-1)</w:t>
+      </w:r>
+    </w:p>
+    <w:p>
+      <w:r>
+        <w:t>//     {</w:t>
+      </w:r>
+    </w:p>
+    <w:p>
+      <w:r>
+        <w:t xml:space="preserve">//         return </w:t>
+      </w:r>
+      <w:proofErr w:type="spellStart"/>
+      <w:r>
+        <w:t>arr</w:t>
+      </w:r>
+      <w:proofErr w:type="spellEnd"/>
+      <w:r>
+        <w:t>[</w:t>
+      </w:r>
+      <w:proofErr w:type="spellStart"/>
+      <w:r>
+        <w:t>i</w:t>
+      </w:r>
+      <w:proofErr w:type="spellEnd"/>
+      <w:r>
+        <w:t>];</w:t>
+      </w:r>
+    </w:p>
+    <w:p>
+      <w:r>
+        <w:t>//     }</w:t>
+      </w:r>
+    </w:p>
+    <w:p>
+      <w:r>
+        <w:t xml:space="preserve">//     return </w:t>
+      </w:r>
+      <w:proofErr w:type="spellStart"/>
+      <w:r>
+        <w:t>arr</w:t>
+      </w:r>
+      <w:proofErr w:type="spellEnd"/>
+      <w:r>
+        <w:t>[</w:t>
+      </w:r>
+      <w:proofErr w:type="spellStart"/>
+      <w:r>
+        <w:t>i</w:t>
+      </w:r>
+      <w:proofErr w:type="spellEnd"/>
+      <w:r>
+        <w:t>]*</w:t>
+      </w:r>
+      <w:proofErr w:type="spellStart"/>
+      <w:r>
+        <w:t>MultiplcnofArray</w:t>
+      </w:r>
+      <w:proofErr w:type="spellEnd"/>
+      <w:r>
+        <w:t>(i+</w:t>
+      </w:r>
+      <w:proofErr w:type="gramStart"/>
+      <w:r>
+        <w:t>1,arr</w:t>
+      </w:r>
+      <w:proofErr w:type="gramEnd"/>
+      <w:r>
+        <w:t>,n);</w:t>
+      </w:r>
+    </w:p>
+    <w:p>
+      <w:r>
+        <w:t xml:space="preserve">    </w:t>
+      </w:r>
+    </w:p>
+    <w:p>
+      <w:r>
+        <w:lastRenderedPageBreak/>
+        <w:t>// }</w:t>
+      </w:r>
+    </w:p>
+    <w:p>
+      <w:r>
+        <w:t xml:space="preserve">// int </w:t>
+      </w:r>
+      <w:proofErr w:type="gramStart"/>
+      <w:r>
+        <w:t>main(</w:t>
+      </w:r>
+      <w:proofErr w:type="gramEnd"/>
+      <w:r>
+        <w:t>)</w:t>
+      </w:r>
+    </w:p>
+    <w:p>
+      <w:r>
+        <w:t>// {</w:t>
+      </w:r>
+    </w:p>
+    <w:p>
+      <w:r>
+        <w:t>//     int n;</w:t>
+      </w:r>
+    </w:p>
+    <w:p>
+      <w:r>
+        <w:t xml:space="preserve">//     </w:t>
+      </w:r>
+      <w:proofErr w:type="spellStart"/>
+      <w:r>
+        <w:t>cout</w:t>
+      </w:r>
+      <w:proofErr w:type="spellEnd"/>
+      <w:r>
+        <w:t>&lt;&lt;"Size of the array is - "&lt;&lt;</w:t>
+      </w:r>
+      <w:proofErr w:type="spellStart"/>
+      <w:r>
+        <w:t>endl</w:t>
+      </w:r>
+      <w:proofErr w:type="spellEnd"/>
+      <w:r>
+        <w:t>;</w:t>
+      </w:r>
+    </w:p>
+    <w:p>
+      <w:r>
+        <w:t xml:space="preserve">//     </w:t>
+      </w:r>
+      <w:proofErr w:type="spellStart"/>
+      <w:r>
+        <w:t>cin</w:t>
+      </w:r>
+      <w:proofErr w:type="spellEnd"/>
+      <w:r>
+        <w:t>&gt;&gt;n;</w:t>
+      </w:r>
+    </w:p>
+    <w:p/>
+    <w:p>
+      <w:r>
+        <w:t xml:space="preserve">//     int </w:t>
+      </w:r>
+      <w:proofErr w:type="spellStart"/>
+      <w:r>
+        <w:t>arr</w:t>
+      </w:r>
+      <w:proofErr w:type="spellEnd"/>
+      <w:r>
+        <w:t>[n];</w:t>
+      </w:r>
+    </w:p>
+    <w:p>
+      <w:r>
+        <w:t xml:space="preserve">//     </w:t>
+      </w:r>
+      <w:proofErr w:type="spellStart"/>
+      <w:r>
+        <w:t>cout</w:t>
+      </w:r>
+      <w:proofErr w:type="spellEnd"/>
+      <w:r>
+        <w:t>&lt;&lt;"Enter the array elements - "&lt;&lt;</w:t>
+      </w:r>
+      <w:proofErr w:type="spellStart"/>
+      <w:r>
+        <w:t>endl</w:t>
+      </w:r>
+      <w:proofErr w:type="spellEnd"/>
+      <w:r>
+        <w:t>;</w:t>
+      </w:r>
+    </w:p>
+    <w:p>
+      <w:r>
+        <w:t xml:space="preserve">//     for (int </w:t>
+      </w:r>
+      <w:proofErr w:type="spellStart"/>
+      <w:r>
+        <w:t>i</w:t>
+      </w:r>
+      <w:proofErr w:type="spellEnd"/>
+      <w:r>
+        <w:t xml:space="preserve"> = 0; </w:t>
+      </w:r>
+      <w:proofErr w:type="spellStart"/>
+      <w:r>
+        <w:t>i</w:t>
+      </w:r>
+      <w:proofErr w:type="spellEnd"/>
+      <w:r>
+        <w:t xml:space="preserve"> &lt; n; </w:t>
+      </w:r>
+      <w:proofErr w:type="spellStart"/>
+      <w:r>
+        <w:t>i</w:t>
+      </w:r>
+      <w:proofErr w:type="spellEnd"/>
+      <w:r>
+        <w:t>++)</w:t>
+      </w:r>
+    </w:p>
+    <w:p>
+      <w:r>
+        <w:t>//     {</w:t>
+      </w:r>
+    </w:p>
+    <w:p>
+      <w:r>
+        <w:t xml:space="preserve">//         </w:t>
+      </w:r>
+      <w:proofErr w:type="spellStart"/>
+      <w:r>
+        <w:t>cin</w:t>
+      </w:r>
+      <w:proofErr w:type="spellEnd"/>
+      <w:r>
+        <w:t>&gt;&gt;</w:t>
+      </w:r>
+      <w:proofErr w:type="spellStart"/>
+      <w:r>
+        <w:t>arr</w:t>
+      </w:r>
+      <w:proofErr w:type="spellEnd"/>
+      <w:r>
+        <w:t>[</w:t>
+      </w:r>
+      <w:proofErr w:type="spellStart"/>
+      <w:r>
+        <w:t>i</w:t>
+      </w:r>
+      <w:proofErr w:type="spellEnd"/>
+      <w:r>
+        <w:t>];</w:t>
+      </w:r>
+    </w:p>
+    <w:p>
+      <w:r>
+        <w:t>//     }</w:t>
+      </w:r>
+    </w:p>
+    <w:p>
+      <w:r>
+        <w:t xml:space="preserve">//     </w:t>
+      </w:r>
+      <w:proofErr w:type="spellStart"/>
+      <w:r>
+        <w:t>cout</w:t>
+      </w:r>
+      <w:proofErr w:type="spellEnd"/>
+      <w:r>
+        <w:t>&lt;&lt;</w:t>
+      </w:r>
+      <w:proofErr w:type="spellStart"/>
+      <w:proofErr w:type="gramStart"/>
+      <w:r>
+        <w:t>MultiplcnofArray</w:t>
+      </w:r>
+      <w:proofErr w:type="spellEnd"/>
+      <w:r>
+        <w:t>(0,arr</w:t>
+      </w:r>
+      <w:proofErr w:type="gramEnd"/>
+      <w:r>
+        <w:t>, n);</w:t>
+      </w:r>
+    </w:p>
+    <w:p>
+      <w:r>
+        <w:t>// }</w:t>
+      </w:r>
+    </w:p>
+    <w:p/>
+    <w:p>
+      <w:r>
+        <w:t>// ____________ ____________ ____________ ____________ ____________</w:t>
+      </w:r>
+    </w:p>
+    <w:p/>
+    <w:p>
+      <w:pPr>
+        <w:rPr>
+          <w:b/>
+          <w:bCs/>
+        </w:rPr>
+      </w:pPr>
+      <w:r>
+        <w:rPr>
+          <w:b/>
+          <w:bCs/>
+        </w:rPr>
+        <w:t>//Qun 6 - Odd No. from n to m using recursion.</w:t>
+      </w:r>
+    </w:p>
+    <w:p/>
+    <w:p>
+      <w:r>
+        <w:t xml:space="preserve">// void </w:t>
+      </w:r>
+      <w:proofErr w:type="spellStart"/>
+      <w:proofErr w:type="gramStart"/>
+      <w:r>
+        <w:t>Oddnumber</w:t>
+      </w:r>
+      <w:proofErr w:type="spellEnd"/>
+      <w:r>
+        <w:t>(</w:t>
+      </w:r>
+      <w:proofErr w:type="gramEnd"/>
+      <w:r>
+        <w:t>int n, int m)</w:t>
+      </w:r>
+    </w:p>
+    <w:p>
+      <w:r>
+        <w:t>// {</w:t>
+      </w:r>
+    </w:p>
+    <w:p/>
+    <w:p>
+      <w:r>
+        <w:t>//     if (n &gt; m)</w:t>
+      </w:r>
+    </w:p>
+    <w:p>
+      <w:r>
+        <w:t>//     {</w:t>
+      </w:r>
+    </w:p>
+    <w:p>
+      <w:r>
+        <w:t>//         return;</w:t>
+      </w:r>
+    </w:p>
+    <w:p>
+      <w:r>
+        <w:lastRenderedPageBreak/>
+        <w:t>//     }</w:t>
+      </w:r>
+    </w:p>
+    <w:p>
+      <w:r>
+        <w:t xml:space="preserve">//     if (n % </w:t>
+      </w:r>
+      <w:proofErr w:type="gramStart"/>
+      <w:r>
+        <w:t>2 !</w:t>
+      </w:r>
+      <w:proofErr w:type="gramEnd"/>
+      <w:r>
+        <w:t>= 0)</w:t>
+      </w:r>
+    </w:p>
+    <w:p>
+      <w:r>
+        <w:t>//     {</w:t>
+      </w:r>
+    </w:p>
+    <w:p>
+      <w:r>
+        <w:t xml:space="preserve">//         </w:t>
+      </w:r>
+      <w:proofErr w:type="spellStart"/>
+      <w:r>
+        <w:t>cout</w:t>
+      </w:r>
+      <w:proofErr w:type="spellEnd"/>
+      <w:r>
+        <w:t xml:space="preserve"> &lt;&lt; n &lt;&lt; </w:t>
+      </w:r>
+      <w:proofErr w:type="spellStart"/>
+      <w:r>
+        <w:t>endl</w:t>
+      </w:r>
+      <w:proofErr w:type="spellEnd"/>
+      <w:r>
+        <w:t>;</w:t>
+      </w:r>
+    </w:p>
+    <w:p>
+      <w:r>
+        <w:t>//     }</w:t>
+      </w:r>
+    </w:p>
+    <w:p>
+      <w:r>
+        <w:t xml:space="preserve">//     return </w:t>
+      </w:r>
+      <w:proofErr w:type="spellStart"/>
+      <w:proofErr w:type="gramStart"/>
+      <w:r>
+        <w:t>Oddnumber</w:t>
+      </w:r>
+      <w:proofErr w:type="spellEnd"/>
+      <w:r>
+        <w:t>(</w:t>
+      </w:r>
+      <w:proofErr w:type="gramEnd"/>
+      <w:r>
+        <w:t>n + 1, m);</w:t>
+      </w:r>
+    </w:p>
+    <w:p>
+      <w:r>
+        <w:t>// }</w:t>
+      </w:r>
+    </w:p>
+    <w:p>
+      <w:r>
+        <w:t xml:space="preserve">// int </w:t>
+      </w:r>
+      <w:proofErr w:type="gramStart"/>
+      <w:r>
+        <w:t>main(</w:t>
+      </w:r>
+      <w:proofErr w:type="gramEnd"/>
+      <w:r>
+        <w:t>)</w:t>
+      </w:r>
+    </w:p>
+    <w:p>
+      <w:r>
+        <w:t xml:space="preserve">// { </w:t>
+      </w:r>
+    </w:p>
+    <w:p>
+      <w:r>
+        <w:t>//     int n; int m;</w:t>
+      </w:r>
+    </w:p>
+    <w:p>
+      <w:r>
+        <w:t xml:space="preserve">//     </w:t>
+      </w:r>
+      <w:proofErr w:type="spellStart"/>
+      <w:r>
+        <w:t>cout</w:t>
+      </w:r>
+      <w:proofErr w:type="spellEnd"/>
+      <w:r>
+        <w:t>&lt;&lt;"Enter the range"&lt;&lt;</w:t>
+      </w:r>
+      <w:proofErr w:type="spellStart"/>
+      <w:r>
+        <w:t>endl</w:t>
+      </w:r>
+      <w:proofErr w:type="spellEnd"/>
+      <w:r>
+        <w:t>;</w:t>
+      </w:r>
+    </w:p>
+    <w:p>
+      <w:r>
+        <w:t xml:space="preserve">//     </w:t>
+      </w:r>
+      <w:proofErr w:type="spellStart"/>
+      <w:r>
+        <w:t>cin</w:t>
+      </w:r>
+      <w:proofErr w:type="spellEnd"/>
+      <w:r>
+        <w:t>&gt;&gt;n&gt;&gt;m;</w:t>
+      </w:r>
+    </w:p>
+    <w:p>
+      <w:r>
+        <w:t xml:space="preserve">//     </w:t>
+      </w:r>
+      <w:proofErr w:type="spellStart"/>
+      <w:proofErr w:type="gramStart"/>
+      <w:r>
+        <w:t>Oddnumber</w:t>
+      </w:r>
+      <w:proofErr w:type="spellEnd"/>
+      <w:r>
+        <w:t>(</w:t>
+      </w:r>
+      <w:proofErr w:type="gramEnd"/>
+      <w:r>
+        <w:t>n, m);</w:t>
+      </w:r>
+    </w:p>
+    <w:p>
+      <w:r>
+        <w:t>//     return 0;</w:t>
+      </w:r>
+    </w:p>
+    <w:p>
+      <w:r>
+        <w:t>// }</w:t>
+      </w:r>
+    </w:p>
+    <w:p/>
+    <w:p>
+      <w:r>
+        <w:t>// ____________ ____________ ____________ ____________ ____________ ____________ ____________ ____________ ____________ ____________ ____________</w:t>
+      </w:r>
+    </w:p>
+    <w:p/>
     <w:sectPr>
       <w:pgSz w:w="12240" w:h="15840"/>
       <w:pgMar w:top="1440" w:right="1440" w:bottom="1440" w:left="1440" w:header="720" w:footer="720" w:gutter="0"/>
@@ -702,7 +4036,6 @@
   <w:style w:type="character" w:default="1" w:styleId="DefaultParagraphFont">
     <w:name w:val="Default Paragraph Font"/>
     <w:uiPriority w:val="1"/>
-    <w:semiHidden/>
     <w:unhideWhenUsed/>
   </w:style>
   <w:style w:type="table" w:default="1" w:styleId="TableNormal">

</xml_diff>